<commit_message>
Add Manual and Checklist
Add Checklists and update the User Manual
</commit_message>
<xml_diff>
--- a/User Manual - Draft.docx
+++ b/User Manual - Draft.docx
@@ -2576,7 +2576,13 @@
         <w:t xml:space="preserve">a </w:t>
       </w:r>
       <w:r>
-        <w:t xml:space="preserve">hassle to go through, thus the use of the Cost Center Hierarchies may be preferred; as long as the </w:t>
+        <w:t xml:space="preserve">hassle to go </w:t>
+      </w:r>
+      <w:r>
+        <w:t>maintain</w:t>
+      </w:r>
+      <w:r>
+        <w:t xml:space="preserve">, thus the use of the Cost Center Hierarchies may be preferred; as long as the </w:t>
       </w:r>
       <w:proofErr w:type="spellStart"/>
       <w:r>
@@ -2685,7 +2691,13 @@
         <w:t>ollup. A forecasting file is one in which new budget data is allowed to be pushed into the database. A rollup file simply allows analysts to view a refreshable, database-linked P&amp;L. To create a forecasting file, click the “Create Workbook” button; alternatively, click “Create Rollup File” to create a rollup-only workbook. After one of these has been pressed</w:t>
       </w:r>
       <w:r>
-        <w:t>, the user will be prompted to provide a name for the new workbook</w:t>
+        <w:t xml:space="preserve">, the user will be prompted </w:t>
+      </w:r>
+      <w:r>
+        <w:t xml:space="preserve">to select the folder in which the workbook will reside and </w:t>
+      </w:r>
+      <w:r>
+        <w:t>to provide a name for the new workbook</w:t>
       </w:r>
       <w:r>
         <w:t xml:space="preserve"> (names must be unique across all workbooks in the system)</w:t>
@@ -2958,7 +2970,13 @@
         <w:t>entire</w:t>
       </w:r>
       <w:r>
-        <w:t xml:space="preserve"> workbook is set to forecast its revenues and expenses, i.e., every dollar amount that is forecast by a workbook in which its Forecast Currency is set to USD will be stored in the database as a USD amount, which can be converted to any other currency. Additionally, setting the Forecast Currency will also drive the currency in which the Master Assumptions amounts will be downloaded locally (to ensure the Local P&amp;L and Detailed P&amp;L can tie).</w:t>
+        <w:t xml:space="preserve"> workbook is set to forecast its revenues and expenses, i.e., every dollar amount that is forecast by a workbook in which its Forecast Currency is set to USD will be stored in the database as a USD amount, which can </w:t>
+      </w:r>
+      <w:r>
+        <w:t xml:space="preserve">later </w:t>
+      </w:r>
+      <w:r>
+        <w:t>be converted to any other currency. Additionally, setting the Forecast Currency will also drive the currency in which the Master Assumptions amounts will be downloaded locally (to ensure the Local P&amp;L and Detailed P&amp;L can tie).</w:t>
       </w:r>
     </w:p>
     <w:p/>
@@ -3020,7 +3038,7 @@
         <w:t xml:space="preserve"> template, </w:t>
       </w:r>
       <w:r>
-        <w:t>the Forecast Info.xlsm file (to be covered in more detail later) may be useful. In this file, click the “Begin” button then click “Select Workbook” in the Total Headcount section of the Headcount tab; from there, select a workbook name and press “Select” to download a table that reflects the current headcount, as it stands in the Budget System database. This table is designed to be easily copied into the</w:t>
+        <w:t>the Forecast Info.xlsm file may be useful. In this file, click the “Begin” button then click “Select Workbook” in the Total Headcount section of the Headcount tab; from there, select a workbook name and press “Select” to download a table that reflects the current headcount, as it stands in the Budget System database. This table is designed to be easily copied into the</w:t>
       </w:r>
       <w:r>
         <w:t xml:space="preserve"> </w:t>
@@ -3110,10 +3128,16 @@
       </w:r>
       <w:proofErr w:type="spellEnd"/>
       <w:r>
-        <w:t xml:space="preserve"> may be mapped to incorrect dimensions or job titles, resulting in missing average salary data and other related automatic calculations. In these cases, it is recommended to first dig into the Master Assumptions data within the workbook (on the Assumptions tab) to determine whether that data is there but mapped to an incorrect dimension. Another possible disconnect may simply be an out-of-date refresh of Master Assumptions, which can be easily rectified by refreshing it: on the Inputs tab, click the “Settings” button then click “Refresh Master Assumptions.”</w:t>
-      </w:r>
-      <w:r>
-        <w:t xml:space="preserve"> Another possible reason for missing salaries can be caused by an out-of-date workbook dimension list; in these cases, it may be necessary to update the workbook dimensions via the settings user form (Workbook tab, click “Update Dimensions”).</w:t>
+        <w:t xml:space="preserve"> may be mapped to incorrect dimensions or job titles, resulting in missing average salary data and other related automatic calculations. In these cases, it is recommended to dig into the Master Assumptions data within the workbook (on the Assumptions tab) to determine whether that data is there but mapped to an incorrect dimension. Another possible disconnect may simply be an out-of-date refresh of Master Assumptions, which can be easily rectified by refreshing it: on the Inputs tab, click the “Settings” button then click “Refresh Master Assumptions.”</w:t>
+      </w:r>
+      <w:r>
+        <w:t xml:space="preserve"> Another possible reason for missing salaries can be caused by an out-of-date workbook dimension list; in these cases, it may be necessary to update t</w:t>
+      </w:r>
+      <w:r>
+        <w:t>he workbook dimensions via the S</w:t>
+      </w:r>
+      <w:r>
+        <w:t>ettings user form (Workbook tab, click “Update Dimensions”).</w:t>
       </w:r>
       <w:r>
         <w:t xml:space="preserve"> If after completing these steps the average salary data is still missing or differences continue to exist between the Local and Detailed P&amp;Ls (discussed later on), then it is necessary to meet with FP&amp;A to dig into details of the Headcount assumptions to identify where differences </w:t>
@@ -3123,6 +3147,23 @@
       </w:r>
       <w:r>
         <w:t>.</w:t>
+      </w:r>
+      <w:r>
+        <w:t xml:space="preserve"> More help on this issue can be found in the </w:t>
+      </w:r>
+      <w:r>
+        <w:t xml:space="preserve">Checklist - </w:t>
+      </w:r>
+      <w:proofErr w:type="spellStart"/>
+      <w:r>
+        <w:t>FinOps</w:t>
+      </w:r>
+      <w:proofErr w:type="spellEnd"/>
+      <w:r>
+        <w:t xml:space="preserve"> Templates.docx</w:t>
+      </w:r>
+      <w:r>
+        <w:t xml:space="preserve"> file.</w:t>
       </w:r>
     </w:p>
     <w:p/>
@@ -3220,7 +3261,6 @@
         <w:t>(cell C1).</w:t>
       </w:r>
     </w:p>
-    <w:p/>
     <w:p>
       <w:r>
         <w:lastRenderedPageBreak/>
@@ -3230,7 +3270,13 @@
         <w:t xml:space="preserve">The Forecast Rate field </w:t>
       </w:r>
       <w:r>
-        <w:t>is the driving value for the monthly forecast amounts, dependent upon the selected Method. For example, if an analyst set a row to use the % of Revenue method with a Forecast Rate of 0.5%, the workbook would automatically forecast for each month an expense amount equal to the month’s revenue multiplied by 0.5%. As is always the case, the amount that is automatically forecast can be adjusted for known or expected anomalies in the forecast period.</w:t>
+        <w:t>is the driving value for the monthly forecast amount</w:t>
+      </w:r>
+      <w:r>
+        <w:t>s, dependent upon the selected m</w:t>
+      </w:r>
+      <w:r>
+        <w:t>ethod. For example, if an analyst set a row to use the % of Revenue method with a Forecast Rate of 0.5%, the workbook would automatically forecast for each month an expense amount equal to the month’s revenue multiplied by 0.5%. As is always the case, the amount that is automatically forecast can be adjusted for known or expected anomalies in the forecast period.</w:t>
       </w:r>
     </w:p>
     <w:p/>
@@ -3239,7 +3285,13 @@
         <w:tab/>
       </w:r>
       <w:r>
-        <w:t>There are a few settings that affect the sheet as a whole, two of which are related to the revenue numbers that are pulled in as the basis for some calculations. First, monthly revenue for the Actuals is, by default, pulled in as what Actual revenue was for the dimensions included in each workbook. For some groups, it may be necessary to calculate % of Revenue expenses using a more broadly scoped Revenue base. In these situations, the Expenses sheet Actual Revenue setting (cell H1) can be switched to “Inputs Tab,” in which the revenue will be pulled over from the manually-input data from the Inputs tab. For Forecast calculations, a similar setting for Forecast Revenue also exists. Its options include the four revenue scenarios – Live Revenue, High, Medium, and Low – as well as the same “Inputs Tab” option available for Actuals. When selecting one of the four Revenue scenarios as the Forecast Revenue option, the revenue row for forecast months is calculated as a SUMIFS of the Revenue tab, summing only revenue rows that match the selected Revenue scenario.</w:t>
+        <w:t>There are a few settings that affect the sheet as a whole, two of which are related to the revenue numbers that are pulled in as the basis for some calculations. First, monthly revenue for the Actuals is, by default, pulled in as what Actual revenue was for the dimensions included in each workbook. For some groups, it may be necessary to calculate % of Revenue expense</w:t>
+      </w:r>
+      <w:r>
+        <w:t>s using a more broadly scoped re</w:t>
+      </w:r>
+      <w:r>
+        <w:t>venue base. In these situations, the Expenses sheet Actual Revenue setting (cell H1) can be switched to “Inputs Tab,” in which the revenue will be pulled over from the manually-input data from the Inputs tab. For Forecast calculations, a similar setting for Forecast Revenue also exists. Its options include the four revenue scenarios – Live Revenue, High, Medium, and Low – as well as the same “Inputs Tab” option available for Actuals. When selecting one of the four Revenue scenarios as the Forecast Revenue option, the revenue row for forecast months is calculated as a SUMIFS of the Revenue tab, summing only revenue rows that match the selected Revenue scenario.</w:t>
       </w:r>
     </w:p>
     <w:p/>
@@ -3802,10 +3854,7 @@
         <w:t>Executive</w:t>
       </w:r>
       <w:r>
-        <w:t xml:space="preserve">} will only match the </w:t>
-      </w:r>
-      <w:r>
-        <w:t>5</w:t>
+        <w:t>} will only match the 5</w:t>
       </w:r>
       <w:r>
         <w:rPr>
@@ -3814,10 +3863,7 @@
         <w:t>th</w:t>
       </w:r>
       <w:r>
-        <w:t xml:space="preserve"> </w:t>
-      </w:r>
-      <w:r>
-        <w:t>row</w:t>
+        <w:t xml:space="preserve"> row</w:t>
       </w:r>
     </w:p>
     <w:p>
@@ -3856,10 +3902,7 @@
         <w:t>Tech Support</w:t>
       </w:r>
       <w:r>
-        <w:t xml:space="preserve">} will match </w:t>
-      </w:r>
-      <w:r>
-        <w:t>none of the rows</w:t>
+        <w:t>} will match none of the rows</w:t>
       </w:r>
     </w:p>
     <w:p/>
@@ -4001,13 +4044,7 @@
         <w:ind w:firstLine="720"/>
       </w:pPr>
       <w:r>
-        <w:t xml:space="preserve">Assuming </w:t>
-      </w:r>
-      <w:r>
-        <w:t>Business Unit</w:t>
-      </w:r>
-      <w:r>
-        <w:t xml:space="preserve"> set to “N” and the other two set to “Y”:</w:t>
+        <w:t>Assuming Business Unit set to “N” and the other two set to “Y”:</w:t>
       </w:r>
     </w:p>
     <w:p>
@@ -4046,10 +4083,7 @@
         <w:t>Tech Support</w:t>
       </w:r>
       <w:r>
-        <w:t xml:space="preserve">} will only match rows 1 </w:t>
-      </w:r>
-      <w:r>
-        <w:t>and 4</w:t>
+        <w:t>} will only match rows 1 and 4</w:t>
       </w:r>
     </w:p>
     <w:p>
@@ -4247,20 +4281,7 @@
         <w:t xml:space="preserve">Finally, the Total Method </w:t>
       </w:r>
       <w:r>
-        <w:t xml:space="preserve">is a simple dollar amount that is forecast for each month, i.e., the Forecast Rate is the amount that the workbook uses as each </w:t>
-      </w:r>
-      <w:proofErr w:type="spellStart"/>
-      <w:r>
-        <w:t>month’s</w:t>
-      </w:r>
-      <w:proofErr w:type="spellEnd"/>
-      <w:r>
-        <w:t xml:space="preserve"> value. T</w:t>
-      </w:r>
-      <w:bookmarkStart w:id="0" w:name="_GoBack"/>
-      <w:bookmarkEnd w:id="0"/>
-      <w:r>
-        <w:t>his can be manually adjusted.</w:t>
+        <w:t>is a simple dollar amount that is forecast for each month, i.e., the Forecast Rate is the amount that the workbook uses as each month’s value. This can be manually adjusted.</w:t>
       </w:r>
     </w:p>
     <w:p/>
@@ -4283,7 +4304,13 @@
         <w:t>Using the Revenue tab roughly imitates the functionality of the Manual Adjustments</w:t>
       </w:r>
       <w:r>
-        <w:t xml:space="preserve"> section of the Expenses tab: links and hard coded numbers are able to be directly typed into the upload section. As with the other forecasting tabs, the Revenue tab requires inputs for all dimensions as well as a P&amp;L line item. An additional input that is needed for each row is the revenue scenario, </w:t>
+        <w:t xml:space="preserve"> section of the Expenses tab: links and hard coded numbers are able to be directly typed into the upload section. As with the other forecasting tabs, the Revenue tab requires inputs for all dimensions as well as a P&amp;L line item. An additional input that is needed for each row is the revenue scenario,</w:t>
+      </w:r>
+      <w:r>
+        <w:t xml:space="preserve"> any of</w:t>
+      </w:r>
+      <w:r>
+        <w:t xml:space="preserve"> </w:t>
       </w:r>
       <w:r>
         <w:t>Live Revenue, High, Medium, or Low.</w:t>
@@ -4380,7 +4407,13 @@
         <w:t xml:space="preserve"> template itself. This tab uses all the forecast data that has been input, as well as the local download of Master Assumptions</w:t>
       </w:r>
       <w:r>
-        <w:t xml:space="preserve">, to calculate the values in the P&amp;L. Alternatively, the Collapsed P&amp;L and Detailed P&amp;L tabs both summarize forecast data as calculated by the database and stored locally in the </w:t>
+        <w:t xml:space="preserve">, to calculate the values in the P&amp;L. Alternatively, the Collapsed P&amp;L and Detailed P&amp;L tabs both summarize forecast data as calculated by the database </w:t>
+      </w:r>
+      <w:r>
+        <w:t>that is</w:t>
+      </w:r>
+      <w:r>
+        <w:t xml:space="preserve"> stored locally in the </w:t>
       </w:r>
       <w:proofErr w:type="spellStart"/>
       <w:r>
@@ -4411,7 +4444,10 @@
         <w:t xml:space="preserve">Since differences may exist between the local and database-connected P&amp;Ls due to timing of data refreshes, the Local P&amp;L defaults to highlight differences that exist between its P&amp;L and the Detailed P&amp;L. These differences may be caused by </w:t>
       </w:r>
       <w:r>
-        <w:t>an out of date copy of Master Assumptions in the template, changes made locally that have not yet been pushed to the database, other workbooks’ data showing up in the database-connected P&amp;Ls, or other reasons. For h</w:t>
+        <w:t xml:space="preserve">an out of date copy of Master Assumptions in the template, changes made locally that have not yet been pushed to the database, other workbooks’ data showing up in the database-connected P&amp;Ls, or other reasons. </w:t>
+      </w:r>
+      <w:r>
+        <w:t>H</w:t>
       </w:r>
       <w:r>
         <w:t xml:space="preserve">elp on how to identify the causes of these differences can be found in the </w:t>
@@ -4514,7 +4550,13 @@
         <w:tab/>
       </w:r>
       <w:r>
-        <w:t xml:space="preserve">Similar to the above Forecast scenario, the Revenue scenarios are always the most current revenue being forecast and changes pushed to the database will only apply changes to these scenarios. There are four different Revenue scenarios: Live Revenue, High, Medium, and Low. The additional scenarios are included primarily for flexibility in viewing the P&amp;Ls, allowing the analysts </w:t>
+        <w:t xml:space="preserve">Similar to the above Forecast scenario, the Revenue scenarios are always the most current revenue being forecast and changes pushed to the database will only </w:t>
+      </w:r>
+      <w:r>
+        <w:t xml:space="preserve">affect </w:t>
+      </w:r>
+      <w:r>
+        <w:t xml:space="preserve">these scenarios. There are four different Revenue scenarios: Live Revenue, High, Medium, and Low. The additional scenarios are included primarily for flexibility in viewing the P&amp;Ls, allowing the analysts </w:t>
       </w:r>
       <w:r>
         <w:t>to quickly switch between them and view how those differences will impact the full P&amp;L.</w:t>
@@ -4554,14 +4596,19 @@
         <w:t xml:space="preserve"> Templates.docx</w:t>
       </w:r>
       <w:r>
-        <w:t xml:space="preserve"> file</w:t>
-      </w:r>
-      <w:r>
-        <w:t xml:space="preserve"> for instructions on how to include additional frozen scenarios in the Collapsed and Detailed P&amp;Ls.</w:t>
-      </w:r>
-      <w:r>
-        <w:t xml:space="preserve"> As the data contained in the Budget System is rather small and the process for creating them is trivial, it is recommended to create frozen scenarios frequently and deactivate unused scenarios as new scenarios for the same period are created.</w:t>
-      </w:r>
+        <w:t xml:space="preserve"> file for instructions on how to include additional frozen scenarios in the Collapsed and Detailed P&amp;Ls.</w:t>
+      </w:r>
+      <w:r>
+        <w:t xml:space="preserve"> As the data contained in the Budget System is rather small and the process for creating </w:t>
+      </w:r>
+      <w:r>
+        <w:t>frozen scenarios</w:t>
+      </w:r>
+      <w:r>
+        <w:t xml:space="preserve"> is trivial, it is recommended to create frozen scenarios frequently and deactivate unused scenarios as new scenarios for the same period are created.</w:t>
+      </w:r>
+      <w:bookmarkStart w:id="0" w:name="_GoBack"/>
+      <w:bookmarkEnd w:id="0"/>
     </w:p>
     <w:sectPr>
       <w:pgSz w:w="12240" w:h="15840"/>
@@ -5696,7 +5743,7 @@
 </file>
 
 <file path=customXml/itemProps2.xml><?xml version="1.0" encoding="utf-8"?>
-<ds:datastoreItem xmlns:ds="http://schemas.openxmlformats.org/officeDocument/2006/customXml" ds:itemID="{FB10486D-7176-48BF-93D4-EE98BAB501BE}">
+<ds:datastoreItem xmlns:ds="http://schemas.openxmlformats.org/officeDocument/2006/customXml" ds:itemID="{B1B7CB20-3F40-4802-B5DD-510AF668562D}">
   <ds:schemaRefs>
     <ds:schemaRef ds:uri="http://schemas.openxmlformats.org/officeDocument/2006/bibliography"/>
   </ds:schemaRefs>

</xml_diff>